<commit_message>
fixed typo on user manual
</commit_message>
<xml_diff>
--- a/Documentation/Keyboard Hero User Manual.docx
+++ b/Documentation/Keyboard Hero User Manual.docx
@@ -41,8 +41,6 @@
         <w:tab/>
         <w:t xml:space="preserve">Welcome to the user manual for the program Keyboard Hero, the program that lets you play a rhythm game with any song you want. </w:t>
       </w:r>
-      <w:bookmarkStart w:id="0" w:name="_GoBack"/>
-      <w:bookmarkEnd w:id="0"/>
     </w:p>
     <w:p>
       <w:pPr>
@@ -466,7 +464,25 @@
           <w:sz w:val="24"/>
           <w:szCs w:val="24"/>
         </w:rPr>
-        <w:t xml:space="preserve"> and save them to a text file named ___.  Quit, as you can imagine, will exit the game.</w:t>
+        <w:t xml:space="preserve"> and save them to a text file named </w:t>
+      </w:r>
+      <w:r>
+        <w:rPr>
+          <w:rFonts w:ascii="Times New Roman" w:hAnsi="Times New Roman" w:cs="Times New Roman"/>
+          <w:sz w:val="24"/>
+          <w:szCs w:val="24"/>
+        </w:rPr>
+        <w:t>testResults</w:t>
+      </w:r>
+      <w:bookmarkStart w:id="0" w:name="_GoBack"/>
+      <w:bookmarkEnd w:id="0"/>
+      <w:r>
+        <w:rPr>
+          <w:rFonts w:ascii="Times New Roman" w:hAnsi="Times New Roman" w:cs="Times New Roman"/>
+          <w:sz w:val="24"/>
+          <w:szCs w:val="24"/>
+        </w:rPr>
+        <w:t>.  Quit, as you can imagine, will exit the game.</w:t>
       </w:r>
     </w:p>
     <w:p>
@@ -507,6 +523,7 @@
           <w:sz w:val="24"/>
           <w:szCs w:val="24"/>
         </w:rPr>
+        <w:lastRenderedPageBreak/>
         <w:t>In the song selection menu</w:t>
       </w:r>
       <w:r>
@@ -531,16 +548,7 @@
           <w:sz w:val="24"/>
           <w:szCs w:val="24"/>
         </w:rPr>
-        <w:t xml:space="preserve">.  The back button will return you to the previous menu, while the Select Song button </w:t>
-      </w:r>
-      <w:r>
-        <w:rPr>
-          <w:rFonts w:ascii="Times New Roman" w:hAnsi="Times New Roman" w:cs="Times New Roman"/>
-          <w:sz w:val="24"/>
-          <w:szCs w:val="24"/>
-        </w:rPr>
-        <w:lastRenderedPageBreak/>
-        <w:t xml:space="preserve">will open a file browser.  That file browser is where you will select your song that you will use, but it is important that the file </w:t>
+        <w:t xml:space="preserve">.  The back button will return you to the previous menu, while the Select Song button will open a file browser.  That file browser is where you will select your song that you will use, but it is important that the file </w:t>
       </w:r>
       <w:r>
         <w:rPr>
@@ -798,7 +806,16 @@
           <w:sz w:val="24"/>
           <w:szCs w:val="24"/>
         </w:rPr>
-        <w:t xml:space="preserve">Selection menu that will pop up after the notes are generated and select a new one.  The Mode Selection will have two other options besides going back, either an OSU mode or a Regular mode (Image 4).  You can look in the gameplay section to learn more about the differences between these two </w:t>
+        <w:t xml:space="preserve">Selection menu that will pop up after the notes are generated and select a new one.  The Mode Selection will have two </w:t>
+      </w:r>
+      <w:r>
+        <w:rPr>
+          <w:rFonts w:ascii="Times New Roman" w:hAnsi="Times New Roman" w:cs="Times New Roman"/>
+          <w:sz w:val="24"/>
+          <w:szCs w:val="24"/>
+        </w:rPr>
+        <w:lastRenderedPageBreak/>
+        <w:t xml:space="preserve">other options besides going back, either an OSU mode or a Regular mode (Image 4).  You can look in the gameplay section to learn more about the differences between these two </w:t>
       </w:r>
       <w:proofErr w:type="gramStart"/>
       <w:r>
@@ -807,16 +824,7 @@
           <w:sz w:val="24"/>
           <w:szCs w:val="24"/>
         </w:rPr>
-        <w:t xml:space="preserve">modes  </w:t>
-      </w:r>
-      <w:r>
-        <w:rPr>
-          <w:rFonts w:ascii="Times New Roman" w:hAnsi="Times New Roman" w:cs="Times New Roman"/>
-          <w:sz w:val="24"/>
-          <w:szCs w:val="24"/>
-        </w:rPr>
-        <w:lastRenderedPageBreak/>
-        <w:t>Selecting</w:t>
+        <w:t>modes  Selecting</w:t>
       </w:r>
       <w:proofErr w:type="gramEnd"/>
       <w:r>
@@ -1202,15 +1210,7 @@
           <w:sz w:val="24"/>
           <w:szCs w:val="24"/>
         </w:rPr>
-        <w:t xml:space="preserve">screen will be as shown, with the players score and combo displayed at the top and four columns labeled </w:t>
-      </w:r>
-      <w:r>
-        <w:rPr>
-          <w:rFonts w:ascii="Times New Roman" w:hAnsi="Times New Roman" w:cs="Times New Roman"/>
-          <w:sz w:val="24"/>
-          <w:szCs w:val="24"/>
-        </w:rPr>
-        <w:t>Left, Right, Up, or Down</w:t>
+        <w:t>screen will be as shown, with the players score and combo displayed at the top and four columns labeled Left, Right, Up, or Down</w:t>
       </w:r>
       <w:r>
         <w:rPr>
@@ -1246,6 +1246,7 @@
           <w:sz w:val="24"/>
           <w:szCs w:val="24"/>
         </w:rPr>
+        <w:lastRenderedPageBreak/>
         <w:drawing>
           <wp:inline distT="0" distB="0" distL="0" distR="0" wp14:anchorId="51C6D004" wp14:editId="4A6E5E5E">
             <wp:extent cx="5943600" cy="5053965"/>
@@ -1316,93 +1317,84 @@
           <w:sz w:val="24"/>
           <w:szCs w:val="24"/>
         </w:rPr>
+        <w:t xml:space="preserve">As the song progresses, notes will begin to appear at the top of the screen and </w:t>
+      </w:r>
+      <w:proofErr w:type="gramStart"/>
+      <w:r>
+        <w:rPr>
+          <w:rFonts w:ascii="Times New Roman" w:hAnsi="Times New Roman" w:cs="Times New Roman"/>
+          <w:sz w:val="24"/>
+          <w:szCs w:val="24"/>
+        </w:rPr>
+        <w:t>fall down</w:t>
+      </w:r>
+      <w:proofErr w:type="gramEnd"/>
+      <w:r>
+        <w:rPr>
+          <w:rFonts w:ascii="Times New Roman" w:hAnsi="Times New Roman" w:cs="Times New Roman"/>
+          <w:sz w:val="24"/>
+          <w:szCs w:val="24"/>
+        </w:rPr>
+        <w:t xml:space="preserve"> at a specific speed based on the tempo of the song.  These notes will be in one of the four columns, and the objective of the game is to press the cursor control keys, which are the up, down, left and right buttons on the computers keyboard, that corresponds to the column the note is in</w:t>
+      </w:r>
+      <w:r>
+        <w:rPr>
+          <w:rFonts w:ascii="Times New Roman" w:hAnsi="Times New Roman" w:cs="Times New Roman"/>
+          <w:sz w:val="24"/>
+          <w:szCs w:val="24"/>
+        </w:rPr>
+        <w:t xml:space="preserve"> (Image 7)</w:t>
+      </w:r>
+      <w:r>
+        <w:rPr>
+          <w:rFonts w:ascii="Times New Roman" w:hAnsi="Times New Roman" w:cs="Times New Roman"/>
+          <w:sz w:val="24"/>
+          <w:szCs w:val="24"/>
+        </w:rPr>
+        <w:t>.  If the player presses the correct key when a note is on the buttons, they will earn points.  And if they click it with a certain percentage of the note over the button, the players combo will increase</w:t>
+      </w:r>
+      <w:r>
+        <w:rPr>
+          <w:rFonts w:ascii="Times New Roman" w:hAnsi="Times New Roman" w:cs="Times New Roman"/>
+          <w:sz w:val="24"/>
+          <w:szCs w:val="24"/>
+        </w:rPr>
+        <w:t>, going</w:t>
+      </w:r>
+      <w:r>
+        <w:rPr>
+          <w:rFonts w:ascii="Times New Roman" w:hAnsi="Times New Roman" w:cs="Times New Roman"/>
+          <w:sz w:val="24"/>
+          <w:szCs w:val="24"/>
+        </w:rPr>
+        <w:t xml:space="preserve"> up to 4.  A higher combo means you get more points per a note, so </w:t>
+      </w:r>
+      <w:proofErr w:type="spellStart"/>
+      <w:r>
+        <w:rPr>
+          <w:rFonts w:ascii="Times New Roman" w:hAnsi="Times New Roman" w:cs="Times New Roman"/>
+          <w:sz w:val="24"/>
+          <w:szCs w:val="24"/>
+        </w:rPr>
+        <w:t>its</w:t>
+      </w:r>
+      <w:proofErr w:type="spellEnd"/>
+      <w:r>
+        <w:rPr>
+          <w:rFonts w:ascii="Times New Roman" w:hAnsi="Times New Roman" w:cs="Times New Roman"/>
+          <w:sz w:val="24"/>
+          <w:szCs w:val="24"/>
+        </w:rPr>
+        <w:t xml:space="preserve"> </w:t>
+      </w:r>
+      <w:r>
+        <w:rPr>
+          <w:rFonts w:ascii="Times New Roman" w:hAnsi="Times New Roman" w:cs="Times New Roman"/>
+          <w:sz w:val="24"/>
+          <w:szCs w:val="24"/>
+        </w:rPr>
         <w:lastRenderedPageBreak/>
-        <w:t xml:space="preserve">As the song progresses, notes will begin to appear at the top of the screen and </w:t>
-      </w:r>
-      <w:proofErr w:type="gramStart"/>
-      <w:r>
-        <w:rPr>
-          <w:rFonts w:ascii="Times New Roman" w:hAnsi="Times New Roman" w:cs="Times New Roman"/>
-          <w:sz w:val="24"/>
-          <w:szCs w:val="24"/>
-        </w:rPr>
-        <w:t>fall down</w:t>
-      </w:r>
-      <w:proofErr w:type="gramEnd"/>
-      <w:r>
-        <w:rPr>
-          <w:rFonts w:ascii="Times New Roman" w:hAnsi="Times New Roman" w:cs="Times New Roman"/>
-          <w:sz w:val="24"/>
-          <w:szCs w:val="24"/>
-        </w:rPr>
-        <w:t xml:space="preserve"> at a specific speed based on the tempo of the song.  These notes will be in one of the four columns, and the objective</w:t>
-      </w:r>
-      <w:r>
-        <w:rPr>
-          <w:rFonts w:ascii="Times New Roman" w:hAnsi="Times New Roman" w:cs="Times New Roman"/>
-          <w:sz w:val="24"/>
-          <w:szCs w:val="24"/>
-        </w:rPr>
-        <w:t xml:space="preserve"> of the game is to press the cursor control keys, which are the up, down, left and right buttons on the computers keyboard, that corresponds to the column the note is in</w:t>
-      </w:r>
-      <w:r>
-        <w:rPr>
-          <w:rFonts w:ascii="Times New Roman" w:hAnsi="Times New Roman" w:cs="Times New Roman"/>
-          <w:sz w:val="24"/>
-          <w:szCs w:val="24"/>
-        </w:rPr>
-        <w:t xml:space="preserve"> (Image 7)</w:t>
-      </w:r>
-      <w:r>
-        <w:rPr>
-          <w:rFonts w:ascii="Times New Roman" w:hAnsi="Times New Roman" w:cs="Times New Roman"/>
-          <w:sz w:val="24"/>
-          <w:szCs w:val="24"/>
-        </w:rPr>
-        <w:t>.  If the player presses the correct key when a note is on the buttons, they will earn points.  And if they click it with a certain percentage of the note over the button, the players combo will increase</w:t>
-      </w:r>
-      <w:r>
-        <w:rPr>
-          <w:rFonts w:ascii="Times New Roman" w:hAnsi="Times New Roman" w:cs="Times New Roman"/>
-          <w:sz w:val="24"/>
-          <w:szCs w:val="24"/>
-        </w:rPr>
-        <w:t>, going</w:t>
-      </w:r>
-      <w:r>
-        <w:rPr>
-          <w:rFonts w:ascii="Times New Roman" w:hAnsi="Times New Roman" w:cs="Times New Roman"/>
-          <w:sz w:val="24"/>
-          <w:szCs w:val="24"/>
-        </w:rPr>
-        <w:t xml:space="preserve"> up to 4.  A higher combo means you get more points per a note, so </w:t>
-      </w:r>
-      <w:proofErr w:type="spellStart"/>
-      <w:r>
-        <w:rPr>
-          <w:rFonts w:ascii="Times New Roman" w:hAnsi="Times New Roman" w:cs="Times New Roman"/>
-          <w:sz w:val="24"/>
-          <w:szCs w:val="24"/>
-        </w:rPr>
-        <w:t>its</w:t>
-      </w:r>
-      <w:proofErr w:type="spellEnd"/>
-      <w:r>
-        <w:rPr>
-          <w:rFonts w:ascii="Times New Roman" w:hAnsi="Times New Roman" w:cs="Times New Roman"/>
-          <w:sz w:val="24"/>
-          <w:szCs w:val="24"/>
-        </w:rPr>
-        <w:t xml:space="preserve"> always a good thing to have.  However, if you mistime a click, then the combo will disappear, so </w:t>
-      </w:r>
-      <w:r>
-        <w:rPr>
-          <w:rFonts w:ascii="Times New Roman" w:hAnsi="Times New Roman" w:cs="Times New Roman"/>
-          <w:sz w:val="24"/>
-          <w:szCs w:val="24"/>
-        </w:rPr>
-        <w:lastRenderedPageBreak/>
-        <w:t xml:space="preserve">be careful with the timing! </w:t>
+        <w:t xml:space="preserve">always a good thing to have.  However, if you mistime a click, then the combo will disappear, so be careful with the timing! </w:t>
       </w:r>
       <w:r>
         <w:rPr>
@@ -1503,7 +1495,16 @@
           <w:sz w:val="24"/>
           <w:szCs w:val="24"/>
         </w:rPr>
-        <w:t xml:space="preserve"> keypad for OSU mode, you actually use the mouse to click circles that are generated.  The circles will have another circle that is shrinking, and to get the note you must click on the inner circle before the note vanishes</w:t>
+        <w:t xml:space="preserve"> keypad for OSU mode, you actually use the mouse to click circles that are generated.  The circles will have another circle that is shrinking, and to get the note you must click on the inner circle </w:t>
+      </w:r>
+      <w:r>
+        <w:rPr>
+          <w:rFonts w:ascii="Times New Roman" w:hAnsi="Times New Roman" w:cs="Times New Roman"/>
+          <w:sz w:val="24"/>
+          <w:szCs w:val="24"/>
+        </w:rPr>
+        <w:lastRenderedPageBreak/>
+        <w:t>before the note vanishes</w:t>
       </w:r>
       <w:r>
         <w:rPr>
@@ -1543,7 +1544,6 @@
         <w:rPr>
           <w:noProof/>
         </w:rPr>
-        <w:lastRenderedPageBreak/>
         <w:drawing>
           <wp:inline distT="0" distB="0" distL="0" distR="0" wp14:anchorId="4FBC990B" wp14:editId="2AA63360">
             <wp:extent cx="5943600" cy="5053965"/>
@@ -1647,7 +1647,7 @@
           <w:szCs w:val="24"/>
         </w:rPr>
         <w:tab/>
-        <w:t xml:space="preserve">After you finish the game in either mode in any difficulty, you will be able to see if you are one of the best at it.  Your score for that specific song, mode, and difficulty will be compared to the other top scorers, and if you managed to get in the top 10 you will be able to save your score and immortalize this moment of glory! This will be done in the terminal, where you’re </w:t>
+        <w:t xml:space="preserve">After you finish the game in either mode in any difficulty, you will be able to see if you are one of the best at it.  Your score for that specific song, mode, and difficulty will be compared </w:t>
       </w:r>
       <w:r>
         <w:rPr>
@@ -1656,7 +1656,7 @@
           <w:szCs w:val="24"/>
         </w:rPr>
         <w:lastRenderedPageBreak/>
-        <w:t>score will be posted after you finish or quit.  In the event you managed to get a high score, you will be asked to enter a name for the leaderboard.  After you do, the top 10 players for that song, mode, and difficulty will be displayed along with their ranks.  Keep playing until you manage to take the number one spot as the Keyboard Champ!</w:t>
+        <w:t>to the other top scorers, and if you managed to get in the top 10 you will be able to save your score and immortalize this moment of glory! This will be done in the terminal, where you’re score will be posted after you finish or quit.  In the event you managed to get a high score, you will be asked to enter a name for the leaderboard.  After you do, the top 10 players for that song, mode, and difficulty will be displayed along with their ranks.  Keep playing until you manage to take the number one spot as the Keyboard Champ!</w:t>
       </w:r>
     </w:p>
     <w:p>

</xml_diff>